<commit_message>
updated the table file
</commit_message>
<xml_diff>
--- a/Table.docx
+++ b/Table.docx
@@ -1,6 +1,6 @@
 
 <file path=word/document.xml><?xml version="1.0" encoding="utf-8"?>
-<w:document xmlns:wpc="http://schemas.microsoft.com/office/word/2010/wordprocessingCanvas" xmlns:cx="http://schemas.microsoft.com/office/drawing/2014/chartex" xmlns:cx1="http://schemas.microsoft.com/office/drawing/2015/9/8/chartex" xmlns:mc="http://schemas.openxmlformats.org/markup-compatibility/2006" xmlns:o="urn:schemas-microsoft-com:office:office" xmlns:r="http://schemas.openxmlformats.org/officeDocument/2006/relationships" xmlns:m="http://schemas.openxmlformats.org/officeDocument/2006/math" xmlns:v="urn:schemas-microsoft-com:vml" xmlns:wp14="http://schemas.microsoft.com/office/word/2010/wordprocessingDrawing" xmlns:wp="http://schemas.openxmlformats.org/drawingml/2006/wordprocessingDrawing" xmlns:w10="urn:schemas-microsoft-com:office:word" xmlns:w="http://schemas.openxmlformats.org/wordprocessingml/2006/main" xmlns:w14="http://schemas.microsoft.com/office/word/2010/wordml" xmlns:w15="http://schemas.microsoft.com/office/word/2012/wordml" xmlns:w16se="http://schemas.microsoft.com/office/word/2015/wordml/symex" xmlns:wpg="http://schemas.microsoft.com/office/word/2010/wordprocessingGroup" xmlns:wpi="http://schemas.microsoft.com/office/word/2010/wordprocessingInk" xmlns:wne="http://schemas.microsoft.com/office/word/2006/wordml" xmlns:wps="http://schemas.microsoft.com/office/word/2010/wordprocessingShape" mc:Ignorable="w14 w15 w16se wp14">
+<w:document xmlns:wpc="http://schemas.microsoft.com/office/word/2010/wordprocessingCanvas" xmlns:cx="http://schemas.microsoft.com/office/drawing/2014/chartex" xmlns:cx1="http://schemas.microsoft.com/office/drawing/2015/9/8/chartex" xmlns:cx2="http://schemas.microsoft.com/office/drawing/2015/10/21/chartex" xmlns:cx3="http://schemas.microsoft.com/office/drawing/2016/5/9/chartex" xmlns:cx4="http://schemas.microsoft.com/office/drawing/2016/5/10/chartex" xmlns:cx5="http://schemas.microsoft.com/office/drawing/2016/5/11/chartex" xmlns:cx6="http://schemas.microsoft.com/office/drawing/2016/5/12/chartex" xmlns:cx7="http://schemas.microsoft.com/office/drawing/2016/5/13/chartex" xmlns:cx8="http://schemas.microsoft.com/office/drawing/2016/5/14/chartex" xmlns:mc="http://schemas.openxmlformats.org/markup-compatibility/2006" xmlns:aink="http://schemas.microsoft.com/office/drawing/2016/ink" xmlns:am3d="http://schemas.microsoft.com/office/drawing/2017/model3d" xmlns:o="urn:schemas-microsoft-com:office:office" xmlns:r="http://schemas.openxmlformats.org/officeDocument/2006/relationships" xmlns:m="http://schemas.openxmlformats.org/officeDocument/2006/math" xmlns:v="urn:schemas-microsoft-com:vml" xmlns:wp14="http://schemas.microsoft.com/office/word/2010/wordprocessingDrawing" xmlns:wp="http://schemas.openxmlformats.org/drawingml/2006/wordprocessingDrawing" xmlns:w10="urn:schemas-microsoft-com:office:word" xmlns:w="http://schemas.openxmlformats.org/wordprocessingml/2006/main" xmlns:w14="http://schemas.microsoft.com/office/word/2010/wordml" xmlns:w15="http://schemas.microsoft.com/office/word/2012/wordml" xmlns:w16cex="http://schemas.microsoft.com/office/word/2018/wordml/cex" xmlns:w16cid="http://schemas.microsoft.com/office/word/2016/wordml/cid" xmlns:w16="http://schemas.microsoft.com/office/word/2018/wordml" xmlns:w16se="http://schemas.microsoft.com/office/word/2015/wordml/symex" xmlns:wpg="http://schemas.microsoft.com/office/word/2010/wordprocessingGroup" xmlns:wpi="http://schemas.microsoft.com/office/word/2010/wordprocessingInk" xmlns:wne="http://schemas.microsoft.com/office/word/2006/wordml" xmlns:wps="http://schemas.microsoft.com/office/word/2010/wordprocessingShape" mc:Ignorable="w14 w15 w16se w16cid w16 w16cex wp14">
   <w:body>
     <w:p>
       <w:pPr>
@@ -202,26 +202,9 @@
           <w:szCs w:val="24"/>
           <w:lang w:val="en-US"/>
         </w:rPr>
-        <w:t xml:space="preserve">: </w:t>
-      </w:r>
-      <w:r>
-        <w:rPr>
-          <w:color w:val="000000" w:themeColor="text1"/>
-          <w:sz w:val="24"/>
-          <w:szCs w:val="24"/>
-          <w:lang w:val="en-US"/>
-        </w:rPr>
-        <w:t>the approximate average silhouette coefficient of the inp</w:t>
-      </w:r>
-      <w:r>
-        <w:rPr>
-          <w:color w:val="000000" w:themeColor="text1"/>
-          <w:sz w:val="24"/>
-          <w:szCs w:val="24"/>
-          <w:lang w:val="en-US"/>
-        </w:rPr>
-        <w:t>ut clustering (</w:t>
-      </w:r>
+        <w:t>: the approximate average silhouette coefficient of the input clustering (</w:t>
+      </w:r>
+      <w:proofErr w:type="spellStart"/>
       <w:r>
         <w:rPr>
           <w:b/>
@@ -233,6 +216,7 @@
         </w:rPr>
         <w:t>approxSilhFull</w:t>
       </w:r>
+      <w:proofErr w:type="spellEnd"/>
       <w:r>
         <w:rPr>
           <w:bCs/>
@@ -251,25 +235,28 @@
           <w:szCs w:val="24"/>
           <w:lang w:val="en-US"/>
         </w:rPr>
-        <w:t>; the time to compute approxSilhFull</w:t>
-      </w:r>
-      <w:r>
-        <w:rPr>
-          <w:color w:val="000000" w:themeColor="text1"/>
-          <w:sz w:val="24"/>
-          <w:szCs w:val="24"/>
-          <w:lang w:val="en-US"/>
-        </w:rPr>
-        <w:t xml:space="preserve">; the </w:t>
-      </w:r>
-      <w:r>
-        <w:rPr>
-          <w:color w:val="000000" w:themeColor="text1"/>
-          <w:sz w:val="24"/>
-          <w:szCs w:val="24"/>
-          <w:lang w:val="en-US"/>
-        </w:rPr>
-        <w:t>exact silhouett</w:t>
+        <w:t xml:space="preserve">; the time to compute </w:t>
+      </w:r>
+      <w:proofErr w:type="spellStart"/>
+      <w:r>
+        <w:rPr>
+          <w:bCs/>
+          <w:color w:val="000000" w:themeColor="text1"/>
+          <w:sz w:val="24"/>
+          <w:szCs w:val="24"/>
+          <w:lang w:val="en-US"/>
+        </w:rPr>
+        <w:t>approxSilhFull</w:t>
+      </w:r>
+      <w:proofErr w:type="spellEnd"/>
+      <w:r>
+        <w:rPr>
+          <w:color w:val="000000" w:themeColor="text1"/>
+          <w:sz w:val="24"/>
+          <w:szCs w:val="24"/>
+          <w:lang w:val="en-US"/>
+        </w:rPr>
+        <w:t>; the exact silhouett</w:t>
       </w:r>
       <w:r>
         <w:rPr>
@@ -289,6 +276,7 @@
         </w:rPr>
         <w:t>sample (</w:t>
       </w:r>
+      <w:proofErr w:type="spellStart"/>
       <w:r>
         <w:rPr>
           <w:b/>
@@ -322,6 +310,7 @@
         </w:rPr>
         <w:t>Sample</w:t>
       </w:r>
+      <w:proofErr w:type="spellEnd"/>
       <w:r>
         <w:rPr>
           <w:bCs/>
@@ -350,7 +339,29 @@
           <w:szCs w:val="24"/>
           <w:lang w:val="en-US"/>
         </w:rPr>
-        <w:t xml:space="preserve"> exactSilhSample. The running times must not include t</w:t>
+        <w:t xml:space="preserve"> </w:t>
+      </w:r>
+      <w:proofErr w:type="spellStart"/>
+      <w:r>
+        <w:rPr>
+          <w:bCs/>
+          <w:color w:val="000000" w:themeColor="text1"/>
+          <w:sz w:val="24"/>
+          <w:szCs w:val="24"/>
+          <w:lang w:val="en-US"/>
+        </w:rPr>
+        <w:t>exactSilhSample</w:t>
+      </w:r>
+      <w:proofErr w:type="spellEnd"/>
+      <w:r>
+        <w:rPr>
+          <w:bCs/>
+          <w:color w:val="000000" w:themeColor="text1"/>
+          <w:sz w:val="24"/>
+          <w:szCs w:val="24"/>
+          <w:lang w:val="en-US"/>
+        </w:rPr>
+        <w:t>. The running times must not include t</w:t>
       </w:r>
       <w:r>
         <w:rPr>
@@ -370,8 +381,6 @@
         </w:rPr>
         <w:t>the sample. The values in the table for Uber_3_small.csv must be the average of 3 runs of the same experiment.</w:t>
       </w:r>
-      <w:bookmarkStart w:id="0" w:name="_GoBack"/>
-      <w:bookmarkEnd w:id="0"/>
     </w:p>
     <w:p>
       <w:pPr>
@@ -398,19 +407,19 @@
     </w:p>
     <w:tbl>
       <w:tblPr>
-        <w:tblStyle w:val="Grigliatabella"/>
+        <w:tblStyle w:val="TableGrid"/>
         <w:tblpPr w:leftFromText="141" w:rightFromText="141" w:vertAnchor="text" w:horzAnchor="margin" w:tblpY="15"/>
         <w:tblW w:w="9776" w:type="dxa"/>
         <w:tblLook w:val="04A0" w:firstRow="1" w:lastRow="0" w:firstColumn="1" w:lastColumn="0" w:noHBand="0" w:noVBand="1"/>
       </w:tblPr>
       <w:tblGrid>
-        <w:gridCol w:w="2040"/>
-        <w:gridCol w:w="457"/>
-        <w:gridCol w:w="698"/>
+        <w:gridCol w:w="1908"/>
+        <w:gridCol w:w="440"/>
+        <w:gridCol w:w="663"/>
+        <w:gridCol w:w="2168"/>
         <w:gridCol w:w="1516"/>
-        <w:gridCol w:w="1516"/>
+        <w:gridCol w:w="2168"/>
         <w:gridCol w:w="1710"/>
-        <w:gridCol w:w="1839"/>
       </w:tblGrid>
       <w:tr>
         <w:tc>
@@ -488,6 +497,7 @@
                 <w:color w:val="000000" w:themeColor="text1"/>
               </w:rPr>
             </w:pPr>
+            <w:proofErr w:type="spellStart"/>
             <w:r>
               <w:rPr>
                 <w:b/>
@@ -502,6 +512,7 @@
               </w:rPr>
               <w:t>ull</w:t>
             </w:r>
+            <w:proofErr w:type="spellEnd"/>
           </w:p>
         </w:tc>
         <w:tc>
@@ -523,24 +534,52 @@
                 <w:color w:val="000000" w:themeColor="text1"/>
                 <w:lang w:val="en-US"/>
               </w:rPr>
-              <w:t>Time (ms) to</w:t>
-            </w:r>
+              <w:t>Time (</w:t>
+            </w:r>
+            <w:proofErr w:type="spellStart"/>
             <w:r>
               <w:rPr>
                 <w:b/>
                 <w:color w:val="000000" w:themeColor="text1"/>
                 <w:lang w:val="en-US"/>
               </w:rPr>
-              <w:t xml:space="preserve"> compute approxSilhF</w:t>
-            </w:r>
+              <w:t>ms</w:t>
+            </w:r>
+            <w:proofErr w:type="spellEnd"/>
             <w:r>
               <w:rPr>
                 <w:b/>
                 <w:color w:val="000000" w:themeColor="text1"/>
                 <w:lang w:val="en-US"/>
               </w:rPr>
+              <w:t>) to</w:t>
+            </w:r>
+            <w:r>
+              <w:rPr>
+                <w:b/>
+                <w:color w:val="000000" w:themeColor="text1"/>
+                <w:lang w:val="en-US"/>
+              </w:rPr>
+              <w:t xml:space="preserve"> compute </w:t>
+            </w:r>
+            <w:proofErr w:type="spellStart"/>
+            <w:r>
+              <w:rPr>
+                <w:b/>
+                <w:color w:val="000000" w:themeColor="text1"/>
+                <w:lang w:val="en-US"/>
+              </w:rPr>
+              <w:t>approxSilhF</w:t>
+            </w:r>
+            <w:r>
+              <w:rPr>
+                <w:b/>
+                <w:color w:val="000000" w:themeColor="text1"/>
+                <w:lang w:val="en-US"/>
+              </w:rPr>
               <w:t>ull</w:t>
             </w:r>
+            <w:proofErr w:type="spellEnd"/>
           </w:p>
         </w:tc>
         <w:tc>
@@ -556,6 +595,7 @@
                 <w:lang w:val="en-US"/>
               </w:rPr>
             </w:pPr>
+            <w:proofErr w:type="spellStart"/>
             <w:r>
               <w:rPr>
                 <w:b/>
@@ -564,6 +604,7 @@
               </w:rPr>
               <w:t>exactSilhSample</w:t>
             </w:r>
+            <w:proofErr w:type="spellEnd"/>
           </w:p>
         </w:tc>
         <w:tc>
@@ -585,16 +626,36 @@
                 <w:color w:val="000000" w:themeColor="text1"/>
                 <w:lang w:val="en-US"/>
               </w:rPr>
-              <w:t xml:space="preserve">Time (ms) to compute </w:t>
-            </w:r>
+              <w:t>Time (</w:t>
+            </w:r>
+            <w:proofErr w:type="spellStart"/>
             <w:r>
               <w:rPr>
                 <w:b/>
                 <w:color w:val="000000" w:themeColor="text1"/>
                 <w:lang w:val="en-US"/>
               </w:rPr>
+              <w:t>ms</w:t>
+            </w:r>
+            <w:proofErr w:type="spellEnd"/>
+            <w:r>
+              <w:rPr>
+                <w:b/>
+                <w:color w:val="000000" w:themeColor="text1"/>
+                <w:lang w:val="en-US"/>
+              </w:rPr>
+              <w:t xml:space="preserve">) to compute </w:t>
+            </w:r>
+            <w:proofErr w:type="spellStart"/>
+            <w:r>
+              <w:rPr>
+                <w:b/>
+                <w:color w:val="000000" w:themeColor="text1"/>
+                <w:lang w:val="en-US"/>
+              </w:rPr>
               <w:t>exactSilhSample</w:t>
             </w:r>
+            <w:proofErr w:type="spellEnd"/>
           </w:p>
         </w:tc>
       </w:tr>
@@ -686,6 +747,12 @@
                 <w:color w:val="000000" w:themeColor="text1"/>
               </w:rPr>
             </w:pPr>
+            <w:r>
+              <w:rPr>
+                <w:color w:val="000000" w:themeColor="text1"/>
+              </w:rPr>
+              <w:t>0.9999999999977554</w:t>
+            </w:r>
           </w:p>
         </w:tc>
         <w:tc>
@@ -699,6 +766,12 @@
                 <w:color w:val="000000" w:themeColor="text1"/>
               </w:rPr>
             </w:pPr>
+            <w:r>
+              <w:rPr>
+                <w:color w:val="000000" w:themeColor="text1"/>
+              </w:rPr>
+              <w:t>56565ms</w:t>
+            </w:r>
           </w:p>
         </w:tc>
         <w:tc>
@@ -712,6 +785,12 @@
                 <w:color w:val="000000" w:themeColor="text1"/>
               </w:rPr>
             </w:pPr>
+            <w:r>
+              <w:rPr>
+                <w:color w:val="000000" w:themeColor="text1"/>
+              </w:rPr>
+              <w:t>0.943447226766584</w:t>
+            </w:r>
           </w:p>
         </w:tc>
         <w:tc>
@@ -725,6 +804,12 @@
                 <w:color w:val="000000" w:themeColor="text1"/>
               </w:rPr>
             </w:pPr>
+            <w:r>
+              <w:rPr>
+                <w:color w:val="000000" w:themeColor="text1"/>
+              </w:rPr>
+              <w:t>4948ms</w:t>
+            </w:r>
           </w:p>
         </w:tc>
       </w:tr>
@@ -816,6 +901,12 @@
                 <w:color w:val="000000" w:themeColor="text1"/>
               </w:rPr>
             </w:pPr>
+            <w:r>
+              <w:rPr>
+                <w:color w:val="000000" w:themeColor="text1"/>
+              </w:rPr>
+              <w:t>0.9290682217994826</w:t>
+            </w:r>
           </w:p>
         </w:tc>
         <w:tc>
@@ -829,6 +920,12 @@
                 <w:color w:val="000000" w:themeColor="text1"/>
               </w:rPr>
             </w:pPr>
+            <w:r>
+              <w:rPr>
+                <w:color w:val="000000" w:themeColor="text1"/>
+              </w:rPr>
+              <w:t>15334ms</w:t>
+            </w:r>
           </w:p>
         </w:tc>
         <w:tc>
@@ -842,6 +939,12 @@
                 <w:color w:val="000000" w:themeColor="text1"/>
               </w:rPr>
             </w:pPr>
+            <w:r>
+              <w:rPr>
+                <w:color w:val="000000" w:themeColor="text1"/>
+              </w:rPr>
+              <w:t>0.9263242530755712</w:t>
+            </w:r>
           </w:p>
         </w:tc>
         <w:tc>
@@ -855,6 +958,12 @@
                 <w:color w:val="000000" w:themeColor="text1"/>
               </w:rPr>
             </w:pPr>
+            <w:r>
+              <w:rPr>
+                <w:color w:val="000000" w:themeColor="text1"/>
+              </w:rPr>
+              <w:t>466ms</w:t>
+            </w:r>
           </w:p>
         </w:tc>
       </w:tr>
@@ -932,6 +1041,12 @@
                 <w:color w:val="000000" w:themeColor="text1"/>
               </w:rPr>
             </w:pPr>
+            <w:r>
+              <w:rPr>
+                <w:color w:val="000000" w:themeColor="text1"/>
+              </w:rPr>
+              <w:t>0.9310338429411754</w:t>
+            </w:r>
           </w:p>
         </w:tc>
         <w:tc>
@@ -945,6 +1060,12 @@
                 <w:color w:val="000000" w:themeColor="text1"/>
               </w:rPr>
             </w:pPr>
+            <w:r>
+              <w:rPr>
+                <w:color w:val="000000" w:themeColor="text1"/>
+              </w:rPr>
+              <w:t>59ms</w:t>
+            </w:r>
           </w:p>
         </w:tc>
         <w:tc>
@@ -958,6 +1079,12 @@
                 <w:color w:val="000000" w:themeColor="text1"/>
               </w:rPr>
             </w:pPr>
+            <w:r>
+              <w:rPr>
+                <w:color w:val="000000" w:themeColor="text1"/>
+              </w:rPr>
+              <w:t>0.5114864864864865</w:t>
+            </w:r>
           </w:p>
         </w:tc>
         <w:tc>
@@ -971,6 +1098,12 @@
                 <w:color w:val="000000" w:themeColor="text1"/>
               </w:rPr>
             </w:pPr>
+            <w:r>
+              <w:rPr>
+                <w:color w:val="000000" w:themeColor="text1"/>
+              </w:rPr>
+              <w:t>1ms</w:t>
+            </w:r>
           </w:p>
         </w:tc>
       </w:tr>
@@ -1048,6 +1181,12 @@
                 <w:color w:val="000000" w:themeColor="text1"/>
               </w:rPr>
             </w:pPr>
+            <w:r>
+              <w:rPr>
+                <w:color w:val="000000" w:themeColor="text1"/>
+              </w:rPr>
+              <w:t>0.9299437989409424</w:t>
+            </w:r>
           </w:p>
         </w:tc>
         <w:tc>
@@ -1061,6 +1200,12 @@
                 <w:color w:val="000000" w:themeColor="text1"/>
               </w:rPr>
             </w:pPr>
+            <w:r>
+              <w:rPr>
+                <w:color w:val="000000" w:themeColor="text1"/>
+              </w:rPr>
+              <w:t>54ms</w:t>
+            </w:r>
           </w:p>
         </w:tc>
         <w:tc>
@@ -1074,6 +1219,12 @@
                 <w:color w:val="000000" w:themeColor="text1"/>
               </w:rPr>
             </w:pPr>
+            <w:r>
+              <w:rPr>
+                <w:color w:val="000000" w:themeColor="text1"/>
+              </w:rPr>
+              <w:t>0.9935064935064936</w:t>
+            </w:r>
           </w:p>
         </w:tc>
         <w:tc>
@@ -1087,6 +1238,12 @@
                 <w:color w:val="000000" w:themeColor="text1"/>
               </w:rPr>
             </w:pPr>
+            <w:r>
+              <w:rPr>
+                <w:color w:val="000000" w:themeColor="text1"/>
+              </w:rPr>
+              <w:t>3ms</w:t>
+            </w:r>
           </w:p>
         </w:tc>
       </w:tr>
@@ -1164,6 +1321,12 @@
                 <w:color w:val="000000" w:themeColor="text1"/>
               </w:rPr>
             </w:pPr>
+            <w:r>
+              <w:rPr>
+                <w:color w:val="000000" w:themeColor="text1"/>
+              </w:rPr>
+              <w:t>0.9289446866612711</w:t>
+            </w:r>
           </w:p>
         </w:tc>
         <w:tc>
@@ -1177,6 +1340,12 @@
                 <w:color w:val="000000" w:themeColor="text1"/>
               </w:rPr>
             </w:pPr>
+            <w:r>
+              <w:rPr>
+                <w:color w:val="000000" w:themeColor="text1"/>
+              </w:rPr>
+              <w:t>105ms</w:t>
+            </w:r>
           </w:p>
         </w:tc>
         <w:tc>
@@ -1190,6 +1359,12 @@
                 <w:color w:val="000000" w:themeColor="text1"/>
               </w:rPr>
             </w:pPr>
+            <w:r>
+              <w:rPr>
+                <w:color w:val="000000" w:themeColor="text1"/>
+              </w:rPr>
+              <w:t>0.9990118577075099</w:t>
+            </w:r>
           </w:p>
         </w:tc>
         <w:tc>
@@ -1203,6 +1378,12 @@
                 <w:color w:val="000000" w:themeColor="text1"/>
               </w:rPr>
             </w:pPr>
+            <w:r>
+              <w:rPr>
+                <w:color w:val="000000" w:themeColor="text1"/>
+              </w:rPr>
+              <w:t>34ms</w:t>
+            </w:r>
           </w:p>
         </w:tc>
       </w:tr>
@@ -1228,7 +1409,7 @@
 </file>
 
 <file path=word/endnotes.xml><?xml version="1.0" encoding="utf-8"?>
-<w:endnotes xmlns:wpc="http://schemas.microsoft.com/office/word/2010/wordprocessingCanvas" xmlns:cx="http://schemas.microsoft.com/office/drawing/2014/chartex" xmlns:cx1="http://schemas.microsoft.com/office/drawing/2015/9/8/chartex" xmlns:mc="http://schemas.openxmlformats.org/markup-compatibility/2006" xmlns:o="urn:schemas-microsoft-com:office:office" xmlns:r="http://schemas.openxmlformats.org/officeDocument/2006/relationships" xmlns:m="http://schemas.openxmlformats.org/officeDocument/2006/math" xmlns:v="urn:schemas-microsoft-com:vml" xmlns:wp14="http://schemas.microsoft.com/office/word/2010/wordprocessingDrawing" xmlns:wp="http://schemas.openxmlformats.org/drawingml/2006/wordprocessingDrawing" xmlns:w10="urn:schemas-microsoft-com:office:word" xmlns:w="http://schemas.openxmlformats.org/wordprocessingml/2006/main" xmlns:w14="http://schemas.microsoft.com/office/word/2010/wordml" xmlns:w15="http://schemas.microsoft.com/office/word/2012/wordml" xmlns:w16se="http://schemas.microsoft.com/office/word/2015/wordml/symex" xmlns:wpg="http://schemas.microsoft.com/office/word/2010/wordprocessingGroup" xmlns:wpi="http://schemas.microsoft.com/office/word/2010/wordprocessingInk" xmlns:wne="http://schemas.microsoft.com/office/word/2006/wordml" xmlns:wps="http://schemas.microsoft.com/office/word/2010/wordprocessingShape" mc:Ignorable="w14 w15 w16se wp14">
+<w:endnotes xmlns:wpc="http://schemas.microsoft.com/office/word/2010/wordprocessingCanvas" xmlns:cx="http://schemas.microsoft.com/office/drawing/2014/chartex" xmlns:cx1="http://schemas.microsoft.com/office/drawing/2015/9/8/chartex" xmlns:cx2="http://schemas.microsoft.com/office/drawing/2015/10/21/chartex" xmlns:cx3="http://schemas.microsoft.com/office/drawing/2016/5/9/chartex" xmlns:cx4="http://schemas.microsoft.com/office/drawing/2016/5/10/chartex" xmlns:cx5="http://schemas.microsoft.com/office/drawing/2016/5/11/chartex" xmlns:cx6="http://schemas.microsoft.com/office/drawing/2016/5/12/chartex" xmlns:cx7="http://schemas.microsoft.com/office/drawing/2016/5/13/chartex" xmlns:cx8="http://schemas.microsoft.com/office/drawing/2016/5/14/chartex" xmlns:mc="http://schemas.openxmlformats.org/markup-compatibility/2006" xmlns:aink="http://schemas.microsoft.com/office/drawing/2016/ink" xmlns:am3d="http://schemas.microsoft.com/office/drawing/2017/model3d" xmlns:o="urn:schemas-microsoft-com:office:office" xmlns:r="http://schemas.openxmlformats.org/officeDocument/2006/relationships" xmlns:m="http://schemas.openxmlformats.org/officeDocument/2006/math" xmlns:v="urn:schemas-microsoft-com:vml" xmlns:wp14="http://schemas.microsoft.com/office/word/2010/wordprocessingDrawing" xmlns:wp="http://schemas.openxmlformats.org/drawingml/2006/wordprocessingDrawing" xmlns:w10="urn:schemas-microsoft-com:office:word" xmlns:w="http://schemas.openxmlformats.org/wordprocessingml/2006/main" xmlns:w14="http://schemas.microsoft.com/office/word/2010/wordml" xmlns:w15="http://schemas.microsoft.com/office/word/2012/wordml" xmlns:w16cex="http://schemas.microsoft.com/office/word/2018/wordml/cex" xmlns:w16cid="http://schemas.microsoft.com/office/word/2016/wordml/cid" xmlns:w16="http://schemas.microsoft.com/office/word/2018/wordml" xmlns:w16se="http://schemas.microsoft.com/office/word/2015/wordml/symex" xmlns:wpg="http://schemas.microsoft.com/office/word/2010/wordprocessingGroup" xmlns:wpi="http://schemas.microsoft.com/office/word/2010/wordprocessingInk" xmlns:wne="http://schemas.microsoft.com/office/word/2006/wordml" xmlns:wps="http://schemas.microsoft.com/office/word/2010/wordprocessingShape" mc:Ignorable="w14 w15 w16se w16cid w16 w16cex wp14">
   <w:endnote w:type="separator" w:id="-1">
     <w:p>
       <w:pPr>
@@ -1253,7 +1434,7 @@
 </file>
 
 <file path=word/footnotes.xml><?xml version="1.0" encoding="utf-8"?>
-<w:footnotes xmlns:wpc="http://schemas.microsoft.com/office/word/2010/wordprocessingCanvas" xmlns:cx="http://schemas.microsoft.com/office/drawing/2014/chartex" xmlns:cx1="http://schemas.microsoft.com/office/drawing/2015/9/8/chartex" xmlns:mc="http://schemas.openxmlformats.org/markup-compatibility/2006" xmlns:o="urn:schemas-microsoft-com:office:office" xmlns:r="http://schemas.openxmlformats.org/officeDocument/2006/relationships" xmlns:m="http://schemas.openxmlformats.org/officeDocument/2006/math" xmlns:v="urn:schemas-microsoft-com:vml" xmlns:wp14="http://schemas.microsoft.com/office/word/2010/wordprocessingDrawing" xmlns:wp="http://schemas.openxmlformats.org/drawingml/2006/wordprocessingDrawing" xmlns:w10="urn:schemas-microsoft-com:office:word" xmlns:w="http://schemas.openxmlformats.org/wordprocessingml/2006/main" xmlns:w14="http://schemas.microsoft.com/office/word/2010/wordml" xmlns:w15="http://schemas.microsoft.com/office/word/2012/wordml" xmlns:w16se="http://schemas.microsoft.com/office/word/2015/wordml/symex" xmlns:wpg="http://schemas.microsoft.com/office/word/2010/wordprocessingGroup" xmlns:wpi="http://schemas.microsoft.com/office/word/2010/wordprocessingInk" xmlns:wne="http://schemas.microsoft.com/office/word/2006/wordml" xmlns:wps="http://schemas.microsoft.com/office/word/2010/wordprocessingShape" mc:Ignorable="w14 w15 w16se wp14">
+<w:footnotes xmlns:wpc="http://schemas.microsoft.com/office/word/2010/wordprocessingCanvas" xmlns:cx="http://schemas.microsoft.com/office/drawing/2014/chartex" xmlns:cx1="http://schemas.microsoft.com/office/drawing/2015/9/8/chartex" xmlns:cx2="http://schemas.microsoft.com/office/drawing/2015/10/21/chartex" xmlns:cx3="http://schemas.microsoft.com/office/drawing/2016/5/9/chartex" xmlns:cx4="http://schemas.microsoft.com/office/drawing/2016/5/10/chartex" xmlns:cx5="http://schemas.microsoft.com/office/drawing/2016/5/11/chartex" xmlns:cx6="http://schemas.microsoft.com/office/drawing/2016/5/12/chartex" xmlns:cx7="http://schemas.microsoft.com/office/drawing/2016/5/13/chartex" xmlns:cx8="http://schemas.microsoft.com/office/drawing/2016/5/14/chartex" xmlns:mc="http://schemas.openxmlformats.org/markup-compatibility/2006" xmlns:aink="http://schemas.microsoft.com/office/drawing/2016/ink" xmlns:am3d="http://schemas.microsoft.com/office/drawing/2017/model3d" xmlns:o="urn:schemas-microsoft-com:office:office" xmlns:r="http://schemas.openxmlformats.org/officeDocument/2006/relationships" xmlns:m="http://schemas.openxmlformats.org/officeDocument/2006/math" xmlns:v="urn:schemas-microsoft-com:vml" xmlns:wp14="http://schemas.microsoft.com/office/word/2010/wordprocessingDrawing" xmlns:wp="http://schemas.openxmlformats.org/drawingml/2006/wordprocessingDrawing" xmlns:w10="urn:schemas-microsoft-com:office:word" xmlns:w="http://schemas.openxmlformats.org/wordprocessingml/2006/main" xmlns:w14="http://schemas.microsoft.com/office/word/2010/wordml" xmlns:w15="http://schemas.microsoft.com/office/word/2012/wordml" xmlns:w16cex="http://schemas.microsoft.com/office/word/2018/wordml/cex" xmlns:w16cid="http://schemas.microsoft.com/office/word/2016/wordml/cid" xmlns:w16="http://schemas.microsoft.com/office/word/2018/wordml" xmlns:w16se="http://schemas.microsoft.com/office/word/2015/wordml/symex" xmlns:wpg="http://schemas.microsoft.com/office/word/2010/wordprocessingGroup" xmlns:wpi="http://schemas.microsoft.com/office/word/2010/wordprocessingInk" xmlns:wne="http://schemas.microsoft.com/office/word/2006/wordml" xmlns:wps="http://schemas.microsoft.com/office/word/2010/wordprocessingShape" mc:Ignorable="w14 w15 w16se w16cid w16 w16cex wp14">
   <w:footnote w:type="separator" w:id="-1">
     <w:p>
       <w:pPr>
@@ -1278,7 +1459,7 @@
 </file>
 
 <file path=word/numbering.xml><?xml version="1.0" encoding="utf-8"?>
-<w:numbering xmlns:wpc="http://schemas.microsoft.com/office/word/2010/wordprocessingCanvas" xmlns:cx="http://schemas.microsoft.com/office/drawing/2014/chartex" xmlns:cx1="http://schemas.microsoft.com/office/drawing/2015/9/8/chartex" xmlns:mc="http://schemas.openxmlformats.org/markup-compatibility/2006" xmlns:o="urn:schemas-microsoft-com:office:office" xmlns:r="http://schemas.openxmlformats.org/officeDocument/2006/relationships" xmlns:m="http://schemas.openxmlformats.org/officeDocument/2006/math" xmlns:v="urn:schemas-microsoft-com:vml" xmlns:wp14="http://schemas.microsoft.com/office/word/2010/wordprocessingDrawing" xmlns:wp="http://schemas.openxmlformats.org/drawingml/2006/wordprocessingDrawing" xmlns:w10="urn:schemas-microsoft-com:office:word" xmlns:w="http://schemas.openxmlformats.org/wordprocessingml/2006/main" xmlns:w14="http://schemas.microsoft.com/office/word/2010/wordml" xmlns:w15="http://schemas.microsoft.com/office/word/2012/wordml" xmlns:w16se="http://schemas.microsoft.com/office/word/2015/wordml/symex" xmlns:wpg="http://schemas.microsoft.com/office/word/2010/wordprocessingGroup" xmlns:wpi="http://schemas.microsoft.com/office/word/2010/wordprocessingInk" xmlns:wne="http://schemas.microsoft.com/office/word/2006/wordml" xmlns:wps="http://schemas.microsoft.com/office/word/2010/wordprocessingShape" mc:Ignorable="w14 w15 w16se wp14">
+<w:numbering xmlns:wpc="http://schemas.microsoft.com/office/word/2010/wordprocessingCanvas" xmlns:cx="http://schemas.microsoft.com/office/drawing/2014/chartex" xmlns:cx1="http://schemas.microsoft.com/office/drawing/2015/9/8/chartex" xmlns:cx2="http://schemas.microsoft.com/office/drawing/2015/10/21/chartex" xmlns:cx3="http://schemas.microsoft.com/office/drawing/2016/5/9/chartex" xmlns:cx4="http://schemas.microsoft.com/office/drawing/2016/5/10/chartex" xmlns:cx5="http://schemas.microsoft.com/office/drawing/2016/5/11/chartex" xmlns:cx6="http://schemas.microsoft.com/office/drawing/2016/5/12/chartex" xmlns:cx7="http://schemas.microsoft.com/office/drawing/2016/5/13/chartex" xmlns:cx8="http://schemas.microsoft.com/office/drawing/2016/5/14/chartex" xmlns:mc="http://schemas.openxmlformats.org/markup-compatibility/2006" xmlns:aink="http://schemas.microsoft.com/office/drawing/2016/ink" xmlns:am3d="http://schemas.microsoft.com/office/drawing/2017/model3d" xmlns:o="urn:schemas-microsoft-com:office:office" xmlns:r="http://schemas.openxmlformats.org/officeDocument/2006/relationships" xmlns:m="http://schemas.openxmlformats.org/officeDocument/2006/math" xmlns:v="urn:schemas-microsoft-com:vml" xmlns:wp14="http://schemas.microsoft.com/office/word/2010/wordprocessingDrawing" xmlns:wp="http://schemas.openxmlformats.org/drawingml/2006/wordprocessingDrawing" xmlns:w10="urn:schemas-microsoft-com:office:word" xmlns:w="http://schemas.openxmlformats.org/wordprocessingml/2006/main" xmlns:w14="http://schemas.microsoft.com/office/word/2010/wordml" xmlns:w15="http://schemas.microsoft.com/office/word/2012/wordml" xmlns:w16cex="http://schemas.microsoft.com/office/word/2018/wordml/cex" xmlns:w16cid="http://schemas.microsoft.com/office/word/2016/wordml/cid" xmlns:w16="http://schemas.microsoft.com/office/word/2018/wordml" xmlns:w16se="http://schemas.microsoft.com/office/word/2015/wordml/symex" xmlns:wpg="http://schemas.microsoft.com/office/word/2010/wordprocessingGroup" xmlns:wpi="http://schemas.microsoft.com/office/word/2010/wordprocessingInk" xmlns:wne="http://schemas.microsoft.com/office/word/2006/wordml" xmlns:wps="http://schemas.microsoft.com/office/word/2010/wordprocessingShape" mc:Ignorable="w14 w15 w16se w16cid w16 w16cex wp14">
   <w:abstractNum w:abstractNumId="0" w15:restartNumberingAfterBreak="0">
     <w:nsid w:val="5AA47C4D"/>
     <w:multiLevelType w:val="hybridMultilevel"/>
@@ -1493,7 +1674,7 @@
 </file>
 
 <file path=word/styles.xml><?xml version="1.0" encoding="utf-8"?>
-<w:styles xmlns:mc="http://schemas.openxmlformats.org/markup-compatibility/2006" xmlns:r="http://schemas.openxmlformats.org/officeDocument/2006/relationships" xmlns:w="http://schemas.openxmlformats.org/wordprocessingml/2006/main" xmlns:w14="http://schemas.microsoft.com/office/word/2010/wordml" xmlns:w15="http://schemas.microsoft.com/office/word/2012/wordml" xmlns:w16se="http://schemas.microsoft.com/office/word/2015/wordml/symex" mc:Ignorable="w14 w15 w16se">
+<w:styles xmlns:mc="http://schemas.openxmlformats.org/markup-compatibility/2006" xmlns:r="http://schemas.openxmlformats.org/officeDocument/2006/relationships" xmlns:w="http://schemas.openxmlformats.org/wordprocessingml/2006/main" xmlns:w14="http://schemas.microsoft.com/office/word/2010/wordml" xmlns:w15="http://schemas.microsoft.com/office/word/2012/wordml" xmlns:w16cex="http://schemas.microsoft.com/office/word/2018/wordml/cex" xmlns:w16cid="http://schemas.microsoft.com/office/word/2016/wordml/cid" xmlns:w16="http://schemas.microsoft.com/office/word/2018/wordml" xmlns:w16se="http://schemas.microsoft.com/office/word/2015/wordml/symex" mc:Ignorable="w14 w15 w16se w16cid w16 w16cex">
   <w:docDefaults>
     <w:rPrDefault>
       <w:rPr>
@@ -1509,7 +1690,7 @@
       </w:pPr>
     </w:pPrDefault>
   </w:docDefaults>
-  <w:latentStyles w:defLockedState="0" w:defUIPriority="99" w:defSemiHidden="0" w:defUnhideWhenUsed="0" w:defQFormat="0" w:count="371">
+  <w:latentStyles w:defLockedState="0" w:defUIPriority="99" w:defSemiHidden="0" w:defUnhideWhenUsed="0" w:defQFormat="0" w:count="376">
     <w:lsdException w:name="Normal" w:uiPriority="0" w:qFormat="1"/>
     <w:lsdException w:name="heading 1" w:uiPriority="9" w:qFormat="1"/>
     <w:lsdException w:name="heading 2" w:semiHidden="1" w:uiPriority="9" w:unhideWhenUsed="1" w:qFormat="1"/>
@@ -1615,7 +1796,6 @@
     <w:lsdException w:name="HTML Sample" w:semiHidden="1" w:unhideWhenUsed="1"/>
     <w:lsdException w:name="HTML Typewriter" w:semiHidden="1" w:unhideWhenUsed="1"/>
     <w:lsdException w:name="HTML Variable" w:semiHidden="1" w:unhideWhenUsed="1"/>
-    <w:lsdException w:name="Normal Table" w:semiHidden="1" w:unhideWhenUsed="1"/>
     <w:lsdException w:name="annotation subject" w:semiHidden="1" w:unhideWhenUsed="1"/>
     <w:lsdException w:name="No List" w:semiHidden="1" w:unhideWhenUsed="1"/>
     <w:lsdException w:name="Outline List 1" w:semiHidden="1" w:unhideWhenUsed="1"/>
@@ -1658,11 +1838,8 @@
     <w:lsdException w:name="Table Contemporary" w:semiHidden="1" w:unhideWhenUsed="1"/>
     <w:lsdException w:name="Table Elegant" w:semiHidden="1" w:unhideWhenUsed="1"/>
     <w:lsdException w:name="Table Professional" w:semiHidden="1" w:unhideWhenUsed="1"/>
-    <w:lsdException w:name="Table Subtle 1" w:semiHidden="1" w:unhideWhenUsed="1"/>
     <w:lsdException w:name="Table Subtle 2" w:semiHidden="1" w:unhideWhenUsed="1"/>
     <w:lsdException w:name="Table Web 1" w:semiHidden="1" w:unhideWhenUsed="1"/>
-    <w:lsdException w:name="Table Web 2" w:semiHidden="1" w:unhideWhenUsed="1"/>
-    <w:lsdException w:name="Table Web 3" w:semiHidden="1" w:unhideWhenUsed="1"/>
     <w:lsdException w:name="Balloon Text" w:semiHidden="1" w:unhideWhenUsed="1"/>
     <w:lsdException w:name="Table Grid" w:uiPriority="39"/>
     <w:lsdException w:name="Table Theme" w:semiHidden="1" w:unhideWhenUsed="1"/>
@@ -1881,18 +2058,23 @@
     <w:lsdException w:name="List Table 5 Dark Accent 6" w:uiPriority="50"/>
     <w:lsdException w:name="List Table 6 Colorful Accent 6" w:uiPriority="51"/>
     <w:lsdException w:name="List Table 7 Colorful Accent 6" w:uiPriority="52"/>
+    <w:lsdException w:name="Mention" w:semiHidden="1" w:unhideWhenUsed="1"/>
+    <w:lsdException w:name="Smart Hyperlink" w:semiHidden="1" w:unhideWhenUsed="1"/>
+    <w:lsdException w:name="Hashtag" w:semiHidden="1" w:unhideWhenUsed="1"/>
+    <w:lsdException w:name="Unresolved Mention" w:semiHidden="1" w:unhideWhenUsed="1"/>
+    <w:lsdException w:name="Smart Link" w:semiHidden="1" w:unhideWhenUsed="1"/>
   </w:latentStyles>
-  <w:style w:type="paragraph" w:default="1" w:styleId="Normale">
+  <w:style w:type="paragraph" w:default="1" w:styleId="Normal">
     <w:name w:val="Normal"/>
     <w:qFormat/>
   </w:style>
-  <w:style w:type="character" w:default="1" w:styleId="Carpredefinitoparagrafo">
+  <w:style w:type="character" w:default="1" w:styleId="DefaultParagraphFont">
     <w:name w:val="Default Paragraph Font"/>
     <w:uiPriority w:val="1"/>
     <w:semiHidden/>
     <w:unhideWhenUsed/>
   </w:style>
-  <w:style w:type="table" w:default="1" w:styleId="Tabellanormale">
+  <w:style w:type="table" w:default="1" w:styleId="TableNormal">
     <w:name w:val="Normal Table"/>
     <w:uiPriority w:val="99"/>
     <w:semiHidden/>
@@ -1907,15 +2089,15 @@
       </w:tblCellMar>
     </w:tblPr>
   </w:style>
-  <w:style w:type="numbering" w:default="1" w:styleId="Nessunelenco">
+  <w:style w:type="numbering" w:default="1" w:styleId="NoList">
     <w:name w:val="No List"/>
     <w:uiPriority w:val="99"/>
     <w:semiHidden/>
     <w:unhideWhenUsed/>
   </w:style>
-  <w:style w:type="paragraph" w:styleId="Paragrafoelenco">
+  <w:style w:type="paragraph" w:styleId="ListParagraph">
     <w:name w:val="List Paragraph"/>
-    <w:basedOn w:val="Normale"/>
+    <w:basedOn w:val="Normal"/>
     <w:uiPriority w:val="34"/>
     <w:qFormat/>
     <w:rsid w:val="00A9006E"/>
@@ -1924,9 +2106,9 @@
       <w:contextualSpacing/>
     </w:pPr>
   </w:style>
-  <w:style w:type="table" w:styleId="Grigliatabella">
+  <w:style w:type="table" w:styleId="TableGrid">
     <w:name w:val="Table Grid"/>
-    <w:basedOn w:val="Tabellanormale"/>
+    <w:basedOn w:val="TableNormal"/>
     <w:uiPriority w:val="39"/>
     <w:rsid w:val="00A9006E"/>
     <w:pPr>
@@ -1943,10 +2125,10 @@
       </w:tblBorders>
     </w:tblPr>
   </w:style>
-  <w:style w:type="paragraph" w:styleId="Testofumetto">
+  <w:style w:type="paragraph" w:styleId="BalloonText">
     <w:name w:val="Balloon Text"/>
-    <w:basedOn w:val="Normale"/>
-    <w:link w:val="TestofumettoCarattere"/>
+    <w:basedOn w:val="Normal"/>
+    <w:link w:val="BalloonTextChar"/>
     <w:uiPriority w:val="99"/>
     <w:semiHidden/>
     <w:unhideWhenUsed/>
@@ -1960,10 +2142,10 @@
       <w:szCs w:val="18"/>
     </w:rPr>
   </w:style>
-  <w:style w:type="character" w:customStyle="1" w:styleId="TestofumettoCarattere">
-    <w:name w:val="Testo fumetto Carattere"/>
-    <w:basedOn w:val="Carpredefinitoparagrafo"/>
-    <w:link w:val="Testofumetto"/>
+  <w:style w:type="character" w:customStyle="1" w:styleId="BalloonTextChar">
+    <w:name w:val="Balloon Text Char"/>
+    <w:basedOn w:val="DefaultParagraphFont"/>
+    <w:link w:val="BalloonText"/>
     <w:uiPriority w:val="99"/>
     <w:semiHidden/>
     <w:rsid w:val="003F3541"/>
@@ -1973,10 +2155,10 @@
       <w:szCs w:val="18"/>
     </w:rPr>
   </w:style>
-  <w:style w:type="paragraph" w:styleId="Intestazione">
+  <w:style w:type="paragraph" w:styleId="Header">
     <w:name w:val="header"/>
-    <w:basedOn w:val="Normale"/>
-    <w:link w:val="IntestazioneCarattere"/>
+    <w:basedOn w:val="Normal"/>
+    <w:link w:val="HeaderChar"/>
     <w:uiPriority w:val="99"/>
     <w:unhideWhenUsed/>
     <w:rsid w:val="001A5EF4"/>
@@ -1988,17 +2170,17 @@
       <w:spacing w:after="0" w:line="240" w:lineRule="auto"/>
     </w:pPr>
   </w:style>
-  <w:style w:type="character" w:customStyle="1" w:styleId="IntestazioneCarattere">
-    <w:name w:val="Intestazione Carattere"/>
-    <w:basedOn w:val="Carpredefinitoparagrafo"/>
-    <w:link w:val="Intestazione"/>
+  <w:style w:type="character" w:customStyle="1" w:styleId="HeaderChar">
+    <w:name w:val="Header Char"/>
+    <w:basedOn w:val="DefaultParagraphFont"/>
+    <w:link w:val="Header"/>
     <w:uiPriority w:val="99"/>
     <w:rsid w:val="001A5EF4"/>
   </w:style>
-  <w:style w:type="paragraph" w:styleId="Pidipagina">
+  <w:style w:type="paragraph" w:styleId="Footer">
     <w:name w:val="footer"/>
-    <w:basedOn w:val="Normale"/>
-    <w:link w:val="PidipaginaCarattere"/>
+    <w:basedOn w:val="Normal"/>
+    <w:link w:val="FooterChar"/>
     <w:uiPriority w:val="99"/>
     <w:unhideWhenUsed/>
     <w:rsid w:val="001A5EF4"/>
@@ -2010,10 +2192,10 @@
       <w:spacing w:after="0" w:line="240" w:lineRule="auto"/>
     </w:pPr>
   </w:style>
-  <w:style w:type="character" w:customStyle="1" w:styleId="PidipaginaCarattere">
-    <w:name w:val="Piè di pagina Carattere"/>
-    <w:basedOn w:val="Carpredefinitoparagrafo"/>
-    <w:link w:val="Pidipagina"/>
+  <w:style w:type="character" w:customStyle="1" w:styleId="FooterChar">
+    <w:name w:val="Footer Char"/>
+    <w:basedOn w:val="DefaultParagraphFont"/>
+    <w:link w:val="Footer"/>
     <w:uiPriority w:val="99"/>
     <w:rsid w:val="001A5EF4"/>
   </w:style>

</xml_diff>

<commit_message>
Home Work2 Final Commit
</commit_message>
<xml_diff>
--- a/Table.docx
+++ b/Table.docx
@@ -416,7 +416,7 @@
         <w:gridCol w:w="1908"/>
         <w:gridCol w:w="440"/>
         <w:gridCol w:w="663"/>
-        <w:gridCol w:w="2168"/>
+        <w:gridCol w:w="2279"/>
         <w:gridCol w:w="1516"/>
         <w:gridCol w:w="2168"/>
         <w:gridCol w:w="1710"/>
@@ -751,7 +751,7 @@
               <w:rPr>
                 <w:color w:val="000000" w:themeColor="text1"/>
               </w:rPr>
-              <w:t>0.9999999999977554</w:t>
+              <w:t>0.6284781034778061</w:t>
             </w:r>
           </w:p>
         </w:tc>
@@ -770,7 +770,7 @@
               <w:rPr>
                 <w:color w:val="000000" w:themeColor="text1"/>
               </w:rPr>
-              <w:t>56565ms</w:t>
+              <w:t>140525ms</w:t>
             </w:r>
           </w:p>
         </w:tc>
@@ -789,7 +789,7 @@
               <w:rPr>
                 <w:color w:val="000000" w:themeColor="text1"/>
               </w:rPr>
-              <w:t>0.943447226766584</w:t>
+              <w:t>0.5284811736171426</w:t>
             </w:r>
           </w:p>
         </w:tc>
@@ -808,7 +808,7 @@
               <w:rPr>
                 <w:color w:val="000000" w:themeColor="text1"/>
               </w:rPr>
-              <w:t>4948ms</w:t>
+              <w:t>5142ms</w:t>
             </w:r>
           </w:p>
         </w:tc>
@@ -905,7 +905,7 @@
               <w:rPr>
                 <w:color w:val="000000" w:themeColor="text1"/>
               </w:rPr>
-              <w:t>0.9290682217994826</w:t>
+              <w:t>0.49262204165251927</w:t>
             </w:r>
           </w:p>
         </w:tc>
@@ -924,7 +924,7 @@
               <w:rPr>
                 <w:color w:val="000000" w:themeColor="text1"/>
               </w:rPr>
-              <w:t>15334ms</w:t>
+              <w:t>17583ms</w:t>
             </w:r>
           </w:p>
         </w:tc>
@@ -943,7 +943,7 @@
               <w:rPr>
                 <w:color w:val="000000" w:themeColor="text1"/>
               </w:rPr>
-              <w:t>0.9263242530755712</w:t>
+              <w:t>0.4777229036647352</w:t>
             </w:r>
           </w:p>
         </w:tc>
@@ -962,7 +962,7 @@
               <w:rPr>
                 <w:color w:val="000000" w:themeColor="text1"/>
               </w:rPr>
-              <w:t>466ms</w:t>
+              <w:t>631ms</w:t>
             </w:r>
           </w:p>
         </w:tc>
@@ -1045,7 +1045,7 @@
               <w:rPr>
                 <w:color w:val="000000" w:themeColor="text1"/>
               </w:rPr>
-              <w:t>0.9310338429411754</w:t>
+              <w:t>0.8782979000141207</w:t>
             </w:r>
           </w:p>
         </w:tc>
@@ -1064,7 +1064,7 @@
               <w:rPr>
                 <w:color w:val="000000" w:themeColor="text1"/>
               </w:rPr>
-              <w:t>59ms</w:t>
+              <w:t>80ms</w:t>
             </w:r>
           </w:p>
         </w:tc>
@@ -1083,7 +1083,7 @@
               <w:rPr>
                 <w:color w:val="000000" w:themeColor="text1"/>
               </w:rPr>
-              <w:t>0.5114864864864865</w:t>
+              <w:t>0.808918819124161</w:t>
             </w:r>
           </w:p>
         </w:tc>
@@ -1102,7 +1102,7 @@
               <w:rPr>
                 <w:color w:val="000000" w:themeColor="text1"/>
               </w:rPr>
-              <w:t>1ms</w:t>
+              <w:t>4ms</w:t>
             </w:r>
           </w:p>
         </w:tc>
@@ -1185,7 +1185,7 @@
               <w:rPr>
                 <w:color w:val="000000" w:themeColor="text1"/>
               </w:rPr>
-              <w:t>0.9299437989409424</w:t>
+              <w:t>0.916279244530017</w:t>
             </w:r>
           </w:p>
         </w:tc>
@@ -1204,7 +1204,7 @@
               <w:rPr>
                 <w:color w:val="000000" w:themeColor="text1"/>
               </w:rPr>
-              <w:t>54ms</w:t>
+              <w:t>50ms</w:t>
             </w:r>
           </w:p>
         </w:tc>
@@ -1223,7 +1223,7 @@
               <w:rPr>
                 <w:color w:val="000000" w:themeColor="text1"/>
               </w:rPr>
-              <w:t>0.9935064935064936</w:t>
+              <w:t>0.8204577684646315</w:t>
             </w:r>
           </w:p>
         </w:tc>
@@ -1325,7 +1325,7 @@
               <w:rPr>
                 <w:color w:val="000000" w:themeColor="text1"/>
               </w:rPr>
-              <w:t>0.9289446866612711</w:t>
+              <w:t>0.9148194891306463</w:t>
             </w:r>
           </w:p>
         </w:tc>
@@ -1344,7 +1344,7 @@
               <w:rPr>
                 <w:color w:val="000000" w:themeColor="text1"/>
               </w:rPr>
-              <w:t>105ms</w:t>
+              <w:t>110ms</w:t>
             </w:r>
           </w:p>
         </w:tc>
@@ -1363,7 +1363,7 @@
               <w:rPr>
                 <w:color w:val="000000" w:themeColor="text1"/>
               </w:rPr>
-              <w:t>0.9990118577075099</w:t>
+              <w:t>0.9148194891306459</w:t>
             </w:r>
           </w:p>
         </w:tc>
@@ -1382,7 +1382,7 @@
               <w:rPr>
                 <w:color w:val="000000" w:themeColor="text1"/>
               </w:rPr>
-              <w:t>34ms</w:t>
+              <w:t>33ms</w:t>
             </w:r>
           </w:p>
         </w:tc>
@@ -1796,6 +1796,7 @@
     <w:lsdException w:name="HTML Sample" w:semiHidden="1" w:unhideWhenUsed="1"/>
     <w:lsdException w:name="HTML Typewriter" w:semiHidden="1" w:unhideWhenUsed="1"/>
     <w:lsdException w:name="HTML Variable" w:semiHidden="1" w:unhideWhenUsed="1"/>
+    <w:lsdException w:name="Normal Table" w:semiHidden="1" w:unhideWhenUsed="1"/>
     <w:lsdException w:name="annotation subject" w:semiHidden="1" w:unhideWhenUsed="1"/>
     <w:lsdException w:name="No List" w:semiHidden="1" w:unhideWhenUsed="1"/>
     <w:lsdException w:name="Outline List 1" w:semiHidden="1" w:unhideWhenUsed="1"/>
@@ -1838,8 +1839,11 @@
     <w:lsdException w:name="Table Contemporary" w:semiHidden="1" w:unhideWhenUsed="1"/>
     <w:lsdException w:name="Table Elegant" w:semiHidden="1" w:unhideWhenUsed="1"/>
     <w:lsdException w:name="Table Professional" w:semiHidden="1" w:unhideWhenUsed="1"/>
+    <w:lsdException w:name="Table Subtle 1" w:semiHidden="1" w:unhideWhenUsed="1"/>
     <w:lsdException w:name="Table Subtle 2" w:semiHidden="1" w:unhideWhenUsed="1"/>
     <w:lsdException w:name="Table Web 1" w:semiHidden="1" w:unhideWhenUsed="1"/>
+    <w:lsdException w:name="Table Web 2" w:semiHidden="1" w:unhideWhenUsed="1"/>
+    <w:lsdException w:name="Table Web 3" w:semiHidden="1" w:unhideWhenUsed="1"/>
     <w:lsdException w:name="Balloon Text" w:semiHidden="1" w:unhideWhenUsed="1"/>
     <w:lsdException w:name="Table Grid" w:uiPriority="39"/>
     <w:lsdException w:name="Table Theme" w:semiHidden="1" w:unhideWhenUsed="1"/>

</xml_diff>